<commit_message>
added blurb about the calendar.
</commit_message>
<xml_diff>
--- a/IMPORTANT/CS480 - Syllabus.docx
+++ b/IMPORTANT/CS480 - Syllabus.docx
@@ -1016,33 +1016,37 @@
       <w:r>
         <w:t xml:space="preserve"> SQLite database for data storage. </w:t>
       </w:r>
-    </w:p>
-    <w:p>
-      <w:pPr>
-        <w:pStyle w:val="Heading3"/>
-      </w:pPr>
-      <w:r>
-        <w:t xml:space="preserve">Excellent </w:t>
-      </w:r>
-      <w:r>
-        <w:t>(</w:t>
-      </w:r>
-      <w:r>
-        <w:t>B or better</w:t>
-      </w:r>
-      <w:r>
-        <w:t>)</w:t>
-      </w:r>
-    </w:p>
-    <w:p>
-      <w:r>
-        <w:t xml:space="preserve">Having completed the </w:t>
+      <w:r>
+        <w:t xml:space="preserve">You have until the end of the semester to complete the minimally sufficient requirements.  However, taking the entire semester all but guarantees that you will not meet the qualifications for </w:t>
       </w:r>
       <w:r>
         <w:rPr>
           <w:i/>
           <w:iCs/>
         </w:rPr>
+        <w:t>excellent</w:t>
+      </w:r>
+      <w:r>
+        <w:t xml:space="preserve"> (see below).</w:t>
+      </w:r>
+    </w:p>
+    <w:p>
+      <w:pPr>
+        <w:pStyle w:val="Heading3"/>
+      </w:pPr>
+      <w:r>
+        <w:t>Excellent (B or better)</w:t>
+      </w:r>
+    </w:p>
+    <w:p>
+      <w:r>
+        <w:t xml:space="preserve">Having completed the </w:t>
+      </w:r>
+      <w:r>
+        <w:rPr>
+          <w:i/>
+          <w:iCs/>
+        </w:rPr>
         <w:t>Minimally Sufficient</w:t>
       </w:r>
       <w:r>
@@ -1073,10 +1077,11 @@
     </w:p>
     <w:p>
       <w:r>
-        <w:t xml:space="preserve">It is expected that you will draw heavily from online resources – this is how professionals write code.  That being said, be sure to cite any source using a // comment on a line above the borrowed code.  </w:t>
-      </w:r>
-      <w:r>
-        <w:t xml:space="preserve">In general, code found on </w:t>
+        <w:t xml:space="preserve">It is expected that you will draw heavily from online resources – this is how professionals write code.  That being said, be sure to cite any source using a // comment on a line above the borrowed code.  In general, </w:t>
+      </w:r>
+      <w:r>
+        <w:lastRenderedPageBreak/>
+        <w:t xml:space="preserve">code found on </w:t>
       </w:r>
       <w:proofErr w:type="spellStart"/>
       <w:r>
@@ -1092,10 +1097,15 @@
       </w:r>
       <w:proofErr w:type="spellEnd"/>
       <w:r>
-        <w:t xml:space="preserve"> (and similar sites) is in the public domain</w:t>
-      </w:r>
-      <w:r>
-        <w:t xml:space="preserve">, but it is up to ensure that you do not use any copyrighted code.  </w:t>
+        <w:t xml:space="preserve"> (and similar sites) is in the public domain, but it is up to ensure that you do not use any copyrighted code.  </w:t>
+      </w:r>
+    </w:p>
+    <w:p>
+      <w:pPr>
+        <w:pStyle w:val="Heading1"/>
+      </w:pPr>
+      <w:r>
+        <w:t>Course Calendar</w:t>
       </w:r>
     </w:p>
     <w:p>
@@ -1104,6 +1114,12 @@
           <w:rFonts w:ascii="Calibri" w:hAnsi="Calibri"/>
         </w:rPr>
       </w:pPr>
+      <w:r>
+        <w:rPr>
+          <w:rFonts w:ascii="Calibri" w:hAnsi="Calibri"/>
+        </w:rPr>
+        <w:t>This course is project-based and has a flexible calendar based on the progress of each individual student.</w:t>
+      </w:r>
     </w:p>
     <w:p>
       <w:pPr>
@@ -1505,7 +1521,16 @@
           <w:sz w:val="22"/>
           <w:szCs w:val="22"/>
         </w:rPr>
-        <w:t xml:space="preserve"> about what constitutes a “serious and compelling reason”.</w:t>
+        <w:t xml:space="preserve"> about what constitutes a “serious and </w:t>
+      </w:r>
+      <w:r>
+        <w:rPr>
+          <w:rFonts w:asciiTheme="minorHAnsi" w:hAnsiTheme="minorHAnsi"/>
+          <w:sz w:val="22"/>
+          <w:szCs w:val="22"/>
+        </w:rPr>
+        <w:lastRenderedPageBreak/>
+        <w:t>compelling reason”.</w:t>
       </w:r>
     </w:p>
     <w:p>
@@ -1565,7 +1590,6 @@
         <w:pStyle w:val="Heading1"/>
       </w:pPr>
       <w:r>
-        <w:lastRenderedPageBreak/>
         <w:t>Incompletes:</w:t>
       </w:r>
     </w:p>
@@ -1886,6 +1910,7 @@
           <w:sz w:val="22"/>
           <w:szCs w:val="22"/>
         </w:rPr>
+        <w:lastRenderedPageBreak/>
         <w:t>Emergency Evacuation:</w:t>
       </w:r>
       <w:r>
@@ -3501,7 +3526,6 @@
   <w:style w:type="character" w:default="1" w:styleId="DefaultParagraphFont">
     <w:name w:val="Default Paragraph Font"/>
     <w:uiPriority w:val="1"/>
-    <w:semiHidden/>
     <w:unhideWhenUsed/>
   </w:style>
   <w:style w:type="table" w:default="1" w:styleId="TableNormal">

</xml_diff>

<commit_message>
updated react book link.
</commit_message>
<xml_diff>
--- a/IMPORTANT/CS480 - Syllabus.docx
+++ b/IMPORTANT/CS480 - Syllabus.docx
@@ -763,21 +763,7 @@
         <w:rPr>
           <w:rFonts w:ascii="Calibri" w:eastAsia="Times New Roman" w:hAnsi="Calibri" w:cs="Times New Roman"/>
         </w:rPr>
-        <w:t xml:space="preserve">.  In addition, you will have the opportunity to contribute to an </w:t>
-      </w:r>
-      <w:proofErr w:type="gramStart"/>
-      <w:r>
-        <w:rPr>
-          <w:rFonts w:ascii="Calibri" w:eastAsia="Times New Roman" w:hAnsi="Calibri" w:cs="Times New Roman"/>
-        </w:rPr>
-        <w:t>open source</w:t>
-      </w:r>
-      <w:proofErr w:type="gramEnd"/>
-      <w:r>
-        <w:rPr>
-          <w:rFonts w:ascii="Calibri" w:eastAsia="Times New Roman" w:hAnsi="Calibri" w:cs="Times New Roman"/>
-        </w:rPr>
-        <w:t xml:space="preserve"> project.</w:t>
+        <w:t>.  In addition, you will have the opportunity to contribute to an open source project.</w:t>
       </w:r>
     </w:p>
     <w:p>
@@ -972,14 +958,14 @@
     </w:p>
     <w:p>
       <w:r>
-        <w:t xml:space="preserve">A minimally sufficient student will have completed the tutorial found inside the </w:t>
+        <w:t>A minimally sufficient student will have completed the tutorial found inside the</w:t>
       </w:r>
       <w:hyperlink r:id="rId6" w:history="1">
         <w:r>
           <w:rPr>
             <w:rStyle w:val="Hyperlink"/>
           </w:rPr>
-          <w:t>Road to React</w:t>
+          <w:t xml:space="preserve"> Road to React</w:t>
         </w:r>
       </w:hyperlink>
       <w:r>
@@ -1006,15 +992,7 @@
         <w:t>backend</w:t>
       </w:r>
       <w:r>
-        <w:t xml:space="preserve"> using </w:t>
-      </w:r>
-      <w:proofErr w:type="gramStart"/>
-      <w:r>
-        <w:t>a</w:t>
-      </w:r>
-      <w:proofErr w:type="gramEnd"/>
-      <w:r>
-        <w:t xml:space="preserve"> SQLite database for data storage. </w:t>
+        <w:t xml:space="preserve"> using a SQLite database for data storage. </w:t>
       </w:r>
       <w:r>
         <w:t xml:space="preserve">You have until the end of the semester to complete the minimally sufficient requirements.  However, taking the entire semester all but guarantees that you will not meet the qualifications for </w:t>
@@ -1503,25 +1481,7 @@
           <w:sz w:val="22"/>
           <w:szCs w:val="22"/>
         </w:rPr>
-        <w:t xml:space="preserve"> – as of Fall 2009, HSU is being much </w:t>
-      </w:r>
-      <w:proofErr w:type="gramStart"/>
-      <w:r>
-        <w:rPr>
-          <w:rFonts w:asciiTheme="minorHAnsi" w:hAnsiTheme="minorHAnsi"/>
-          <w:sz w:val="22"/>
-          <w:szCs w:val="22"/>
-        </w:rPr>
-        <w:t>more strict</w:t>
-      </w:r>
-      <w:proofErr w:type="gramEnd"/>
-      <w:r>
-        <w:rPr>
-          <w:rFonts w:asciiTheme="minorHAnsi" w:hAnsiTheme="minorHAnsi"/>
-          <w:sz w:val="22"/>
-          <w:szCs w:val="22"/>
-        </w:rPr>
-        <w:t xml:space="preserve"> about what constitutes a “serious and </w:t>
+        <w:t xml:space="preserve"> – as of Fall 2009, HSU is being much more strict about what constitutes a “serious and </w:t>
       </w:r>
       <w:r>
         <w:rPr>
@@ -1836,25 +1796,7 @@
           <w:sz w:val="22"/>
           <w:szCs w:val="22"/>
         </w:rPr>
-        <w:t xml:space="preserve"> Please </w:t>
-      </w:r>
-      <w:proofErr w:type="gramStart"/>
-      <w:r>
-        <w:rPr>
-          <w:rFonts w:asciiTheme="minorHAnsi" w:hAnsiTheme="minorHAnsi"/>
-          <w:sz w:val="22"/>
-          <w:szCs w:val="22"/>
-        </w:rPr>
-        <w:t>attempt</w:t>
-      </w:r>
-      <w:proofErr w:type="gramEnd"/>
-      <w:r>
-        <w:rPr>
-          <w:rFonts w:asciiTheme="minorHAnsi" w:hAnsiTheme="minorHAnsi"/>
-          <w:sz w:val="22"/>
-          <w:szCs w:val="22"/>
-        </w:rPr>
-        <w:t xml:space="preserve"> to come to class on time, with your headphones put away and your cell phones turned off. If you must arrive late or leave early, please do so with the least possible distraction to other students. If your late/early habits become disruptive, you may be asked to leave the class permanently.</w:t>
+        <w:t xml:space="preserve"> Please attempt to come to class on time, with your headphones put away and your cell phones turned off. If you must arrive late or leave early, please do so with the least possible distraction to other students. If your late/early habits become disruptive, you may be asked to leave the class permanently.</w:t>
       </w:r>
     </w:p>
     <w:p>
@@ -3526,6 +3468,7 @@
   <w:style w:type="character" w:default="1" w:styleId="DefaultParagraphFont">
     <w:name w:val="Default Paragraph Font"/>
     <w:uiPriority w:val="1"/>
+    <w:semiHidden/>
     <w:unhideWhenUsed/>
   </w:style>
   <w:style w:type="table" w:default="1" w:styleId="TableNormal">

</xml_diff>